<commit_message>
AB#149 Vytvoreni dockeru AB#148 prechod na TS
</commit_message>
<xml_diff>
--- a/Dokumenty/01 - Inception/Postup spusteni projektu.docx
+++ b/Dokumenty/01 - Inception/Postup spusteni projektu.docx
@@ -7,15 +7,7 @@
         <w:pStyle w:val="Heading2"/>
       </w:pPr>
       <w:r>
-        <w:t xml:space="preserve">Instalace a </w:t>
-      </w:r>
-      <w:proofErr w:type="spellStart"/>
-      <w:r>
-        <w:t>spusteni</w:t>
-      </w:r>
-      <w:proofErr w:type="spellEnd"/>
-      <w:r>
-        <w:t xml:space="preserve"> aplikace</w:t>
+        <w:t>Instalace a spusteni aplikace</w:t>
       </w:r>
     </w:p>
     <w:p>
@@ -26,33 +18,11 @@
           <w:numId w:val="1"/>
         </w:numPr>
       </w:pPr>
-      <w:proofErr w:type="spellStart"/>
       <w:r>
         <w:rPr>
           <w:lang w:val="en-US"/>
         </w:rPr>
-        <w:t>Instalace</w:t>
-      </w:r>
-      <w:proofErr w:type="spellEnd"/>
-      <w:r>
-        <w:rPr>
-          <w:lang w:val="en-US"/>
-        </w:rPr>
-        <w:t xml:space="preserve"> </w:t>
-      </w:r>
-      <w:proofErr w:type="spellStart"/>
-      <w:r>
-        <w:rPr>
-          <w:lang w:val="en-US"/>
-        </w:rPr>
-        <w:t>aplikace</w:t>
-      </w:r>
-      <w:proofErr w:type="spellEnd"/>
-      <w:r>
-        <w:rPr>
-          <w:lang w:val="en-US"/>
-        </w:rPr>
-        <w:t xml:space="preserve"> Docker desktop, IntelliJ -&gt; plugin Maven</w:t>
+        <w:t>Instalace aplikace Docker desktop, IntelliJ -&gt; plugin Maven</w:t>
       </w:r>
     </w:p>
     <w:p>
@@ -291,29 +261,8 @@
       </w:pPr>
       <w:r>
         <w:lastRenderedPageBreak/>
-        <w:t xml:space="preserve">Nastaveni Run </w:t>
-      </w:r>
-      <w:proofErr w:type="spellStart"/>
-      <w:r>
-        <w:t>configuration</w:t>
-      </w:r>
-      <w:proofErr w:type="spellEnd"/>
-      <w:r>
-        <w:t xml:space="preserve"> před </w:t>
-      </w:r>
-      <w:proofErr w:type="spellStart"/>
-      <w:r>
-        <w:t>spustenim</w:t>
-      </w:r>
-      <w:proofErr w:type="spellEnd"/>
-      <w:r>
-        <w:t xml:space="preserve"> </w:t>
-      </w:r>
-      <w:proofErr w:type="spellStart"/>
-      <w:r>
-        <w:t>PraxeoApplication</w:t>
-      </w:r>
-      <w:proofErr w:type="spellEnd"/>
+        <w:t>Nastaveni Run configuration před spustenim PraxeoApplication</w:t>
+      </w:r>
     </w:p>
     <w:p>
       <w:pPr>
@@ -374,45 +323,11 @@
         </w:numPr>
       </w:pPr>
       <w:r>
-        <w:t xml:space="preserve">Kdo si </w:t>
-      </w:r>
-      <w:proofErr w:type="spellStart"/>
-      <w:r>
-        <w:t>stahne</w:t>
-      </w:r>
-      <w:proofErr w:type="spellEnd"/>
-      <w:r>
-        <w:t xml:space="preserve"> </w:t>
-      </w:r>
-      <w:proofErr w:type="spellStart"/>
-      <w:r>
-        <w:t>praxeo-frontend</w:t>
-      </w:r>
-      <w:proofErr w:type="spellEnd"/>
-      <w:r>
-        <w:t>, musí v </w:t>
-      </w:r>
-      <w:proofErr w:type="spellStart"/>
-      <w:r>
-        <w:t>terminalu</w:t>
-      </w:r>
-      <w:proofErr w:type="spellEnd"/>
-      <w:r>
-        <w:t xml:space="preserve"> spustit </w:t>
-      </w:r>
-      <w:proofErr w:type="spellStart"/>
-      <w:r>
-        <w:t>npm</w:t>
-      </w:r>
-      <w:proofErr w:type="spellEnd"/>
-      <w:r>
-        <w:t xml:space="preserve"> </w:t>
-      </w:r>
-      <w:proofErr w:type="spellStart"/>
-      <w:r>
-        <w:t>install</w:t>
-      </w:r>
-      <w:proofErr w:type="spellEnd"/>
+        <w:t xml:space="preserve">Kdo si stahne praxeo-frontend, musí v terminalu spustit </w:t>
+      </w:r>
+      <w:r>
+        <w:t>npm install</w:t>
+      </w:r>
     </w:p>
     <w:p>
       <w:pPr>
@@ -422,43 +337,12 @@
           <w:numId w:val="2"/>
         </w:numPr>
       </w:pPr>
-      <w:proofErr w:type="spellStart"/>
-      <w:r>
-        <w:t>Praxeo-frontend</w:t>
-      </w:r>
-      <w:proofErr w:type="spellEnd"/>
-      <w:r>
-        <w:t xml:space="preserve"> se </w:t>
-      </w:r>
-      <w:proofErr w:type="spellStart"/>
-      <w:r>
-        <w:t>spousti</w:t>
-      </w:r>
-      <w:proofErr w:type="spellEnd"/>
-      <w:r>
-        <w:t xml:space="preserve"> </w:t>
-      </w:r>
-      <w:proofErr w:type="spellStart"/>
-      <w:r>
-        <w:t>prikazem</w:t>
-      </w:r>
-      <w:proofErr w:type="spellEnd"/>
-      <w:r>
-        <w:t xml:space="preserve">: </w:t>
-      </w:r>
-      <w:proofErr w:type="spellStart"/>
-      <w:r>
-        <w:t>npm</w:t>
-      </w:r>
-      <w:proofErr w:type="spellEnd"/>
-      <w:r>
-        <w:t xml:space="preserve"> run </w:t>
-      </w:r>
-      <w:proofErr w:type="spellStart"/>
-      <w:r>
-        <w:t>dev</w:t>
-      </w:r>
-      <w:proofErr w:type="spellEnd"/>
+      <w:r>
+        <w:t xml:space="preserve">Praxeo-frontend se spousti prikazem: </w:t>
+      </w:r>
+      <w:r>
+        <w:t>npm run dev -- --https</w:t>
+      </w:r>
     </w:p>
     <w:p>
       <w:pPr>
@@ -469,123 +353,61 @@
         </w:numPr>
       </w:pPr>
       <w:r>
-        <w:t xml:space="preserve">Pokud bude </w:t>
-      </w:r>
-      <w:proofErr w:type="spellStart"/>
-      <w:r>
-        <w:t>chybet</w:t>
-      </w:r>
-      <w:proofErr w:type="spellEnd"/>
-      <w:r>
-        <w:t>, tak d</w:t>
-      </w:r>
-      <w:r>
-        <w:t xml:space="preserve">oplnit </w:t>
-      </w:r>
-      <w:proofErr w:type="spellStart"/>
-      <w:r>
-        <w:t>balicek</w:t>
-      </w:r>
-      <w:proofErr w:type="spellEnd"/>
-      <w:r>
-        <w:t xml:space="preserve"> na FE: </w:t>
-      </w:r>
-      <w:proofErr w:type="spellStart"/>
-      <w:r>
-        <w:t>npm</w:t>
-      </w:r>
-      <w:proofErr w:type="spellEnd"/>
+        <w:t>Pokud bude chybet, tak d</w:t>
+      </w:r>
+      <w:r>
+        <w:t xml:space="preserve">oplnit balicek na FE: </w:t>
+      </w:r>
+      <w:r>
+        <w:br/>
+      </w:r>
+      <w:r>
+        <w:t>npm install --save typescript @types/react @types/react-dom @vitejs/plugin-react-swc</w:t>
+      </w:r>
       <w:r>
         <w:t xml:space="preserve"> </w:t>
       </w:r>
-      <w:proofErr w:type="spellStart"/>
-      <w:r>
-        <w:t>install</w:t>
-      </w:r>
-      <w:proofErr w:type="spellEnd"/>
+      <w:r>
+        <w:br/>
+      </w:r>
+      <w:r>
+        <w:t>npm install react-router-dom</w:t>
+      </w:r>
       <w:r>
         <w:t xml:space="preserve"> </w:t>
       </w:r>
-      <w:proofErr w:type="spellStart"/>
-      <w:r>
-        <w:t>react</w:t>
-      </w:r>
-      <w:proofErr w:type="spellEnd"/>
-      <w:r>
-        <w:t>-router-dom</w:t>
-      </w:r>
-      <w:r>
-        <w:t xml:space="preserve"> ; </w:t>
-      </w:r>
-      <w:proofErr w:type="spellStart"/>
-      <w:r>
-        <w:t>npm</w:t>
-      </w:r>
-      <w:proofErr w:type="spellEnd"/>
+      <w:r>
+        <w:br/>
+      </w:r>
+      <w:r>
+        <w:t>npm install react-bootstrap bootstrap</w:t>
+      </w:r>
+      <w:r>
+        <w:br/>
+      </w:r>
+      <w:r>
+        <w:t>npm install axios</w:t>
+      </w:r>
       <w:r>
         <w:t xml:space="preserve"> </w:t>
       </w:r>
-      <w:proofErr w:type="spellStart"/>
-      <w:r>
-        <w:t>install</w:t>
-      </w:r>
-      <w:proofErr w:type="spellEnd"/>
-      <w:r>
-        <w:t xml:space="preserve"> </w:t>
-      </w:r>
-      <w:proofErr w:type="spellStart"/>
-      <w:r>
-        <w:t>bootstrap</w:t>
-      </w:r>
-      <w:proofErr w:type="spellEnd"/>
-      <w:r>
-        <w:t xml:space="preserve"> ; </w:t>
-      </w:r>
-      <w:proofErr w:type="spellStart"/>
-      <w:r>
-        <w:t>npm</w:t>
-      </w:r>
-      <w:proofErr w:type="spellEnd"/>
-      <w:r>
-        <w:t xml:space="preserve"> </w:t>
-      </w:r>
-      <w:proofErr w:type="spellStart"/>
-      <w:r>
-        <w:t>install</w:t>
-      </w:r>
-      <w:proofErr w:type="spellEnd"/>
-      <w:r>
-        <w:t xml:space="preserve"> </w:t>
-      </w:r>
-      <w:proofErr w:type="spellStart"/>
-      <w:r>
-        <w:t>axios</w:t>
-      </w:r>
-      <w:proofErr w:type="spellEnd"/>
-      <w:r>
-        <w:t xml:space="preserve"> ;</w:t>
+      <w:r>
+        <w:br/>
+      </w:r>
+      <w:r>
+        <w:t>npm install @vitejs/plugin-react --save-dev</w:t>
+      </w:r>
+      <w:r>
+        <w:br w:type="page"/>
       </w:r>
     </w:p>
     <w:p>
-      <w:r>
-        <w:br w:type="page"/>
-      </w:r>
-    </w:p>
-    <w:p>
       <w:pPr>
         <w:pStyle w:val="Heading2"/>
       </w:pPr>
       <w:r>
         <w:lastRenderedPageBreak/>
-        <w:t xml:space="preserve">Struktura </w:t>
-      </w:r>
-      <w:proofErr w:type="spellStart"/>
-      <w:r>
-        <w:t>slozek</w:t>
-      </w:r>
-      <w:proofErr w:type="spellEnd"/>
-      <w:r>
-        <w:t xml:space="preserve"> BE</w:t>
+        <w:t>Struktura slozek BE</w:t>
       </w:r>
     </w:p>
     <w:tbl>
@@ -665,11 +487,9 @@
             <w:hideMark/>
           </w:tcPr>
           <w:p>
-            <w:proofErr w:type="spellStart"/>
             <w:r>
               <w:t>config</w:t>
             </w:r>
-            <w:proofErr w:type="spellEnd"/>
           </w:p>
         </w:tc>
         <w:tc>
@@ -696,11 +516,9 @@
             <w:hideMark/>
           </w:tcPr>
           <w:p>
-            <w:proofErr w:type="spellStart"/>
             <w:r>
               <w:t>dao</w:t>
             </w:r>
-            <w:proofErr w:type="spellEnd"/>
           </w:p>
         </w:tc>
         <w:tc>
@@ -785,11 +603,9 @@
             <w:hideMark/>
           </w:tcPr>
           <w:p>
-            <w:proofErr w:type="spellStart"/>
             <w:r>
               <w:t>mapper</w:t>
             </w:r>
-            <w:proofErr w:type="spellEnd"/>
           </w:p>
         </w:tc>
         <w:tc>
@@ -816,11 +632,9 @@
             <w:hideMark/>
           </w:tcPr>
           <w:p>
-            <w:proofErr w:type="spellStart"/>
             <w:r>
               <w:t>service</w:t>
             </w:r>
-            <w:proofErr w:type="spellEnd"/>
           </w:p>
         </w:tc>
         <w:tc>
@@ -847,19 +661,9 @@
             <w:hideMark/>
           </w:tcPr>
           <w:p>
-            <w:proofErr w:type="spellStart"/>
-            <w:r>
-              <w:t>service</w:t>
-            </w:r>
-            <w:proofErr w:type="spellEnd"/>
-            <w:r>
-              <w:t>/</w:t>
-            </w:r>
-            <w:proofErr w:type="spellStart"/>
-            <w:r>
-              <w:t>impl</w:t>
-            </w:r>
-            <w:proofErr w:type="spellEnd"/>
+            <w:r>
+              <w:t>service/impl</w:t>
+            </w:r>
           </w:p>
         </w:tc>
         <w:tc>
@@ -886,11 +690,9 @@
             <w:hideMark/>
           </w:tcPr>
           <w:p>
-            <w:proofErr w:type="spellStart"/>
             <w:r>
               <w:t>controller</w:t>
             </w:r>
-            <w:proofErr w:type="spellEnd"/>
           </w:p>
         </w:tc>
         <w:tc>
@@ -917,11 +719,9 @@
             <w:hideMark/>
           </w:tcPr>
           <w:p>
-            <w:proofErr w:type="spellStart"/>
             <w:r>
               <w:t>exception</w:t>
             </w:r>
-            <w:proofErr w:type="spellEnd"/>
           </w:p>
         </w:tc>
         <w:tc>
@@ -948,11 +748,9 @@
             <w:hideMark/>
           </w:tcPr>
           <w:p>
-            <w:proofErr w:type="spellStart"/>
             <w:r>
               <w:t>util</w:t>
             </w:r>
-            <w:proofErr w:type="spellEnd"/>
           </w:p>
         </w:tc>
         <w:tc>
@@ -989,22 +787,15 @@
       </w:tr>
     </w:tbl>
     <w:p>
-      <w:proofErr w:type="spellStart"/>
-      <w:r>
-        <w:t>Swagger</w:t>
-      </w:r>
-      <w:proofErr w:type="spellEnd"/>
-      <w:r>
-        <w:t xml:space="preserve">: </w:t>
-      </w:r>
-      <w:hyperlink r:id="rId7" w:history="1">
-        <w:r>
-          <w:rPr>
-            <w:rStyle w:val="Hyperlink"/>
-          </w:rPr>
-          <w:t>http://localhost:8080/swagger-ui/index.html</w:t>
-        </w:r>
-      </w:hyperlink>
+      <w:r>
+        <w:t>Swagger:</w:t>
+      </w:r>
+      <w:r>
+        <w:t xml:space="preserve"> </w:t>
+      </w:r>
+      <w:r>
+        <w:t>https://localhost:8443/swagger-ui/index.html</w:t>
+      </w:r>
     </w:p>
     <w:p>
       <w:r>
@@ -1017,15 +808,7 @@
       </w:pPr>
       <w:r>
         <w:lastRenderedPageBreak/>
-        <w:t xml:space="preserve">Struktura </w:t>
-      </w:r>
-      <w:proofErr w:type="spellStart"/>
-      <w:r>
-        <w:t>slozek</w:t>
-      </w:r>
-      <w:proofErr w:type="spellEnd"/>
-      <w:r>
-        <w:t xml:space="preserve"> </w:t>
+        <w:t xml:space="preserve">Struktura slozek </w:t>
       </w:r>
       <w:r>
         <w:t>F</w:t>
@@ -1111,7 +894,6 @@
             <w:hideMark/>
           </w:tcPr>
           <w:p>
-            <w:proofErr w:type="spellStart"/>
             <w:r>
               <w:rPr>
                 <w:b/>
@@ -1119,26 +901,17 @@
               </w:rPr>
               <w:t>api</w:t>
             </w:r>
-            <w:proofErr w:type="spellEnd"/>
-          </w:p>
-        </w:tc>
-        <w:tc>
-          <w:tcPr>
-            <w:tcW w:w="0" w:type="auto"/>
-            <w:vAlign w:val="center"/>
-            <w:hideMark/>
-          </w:tcPr>
-          <w:p>
-            <w:r>
-              <w:t xml:space="preserve">Funkce pro komunikaci s </w:t>
-            </w:r>
-            <w:proofErr w:type="spellStart"/>
-            <w:r>
-              <w:t>backendem</w:t>
-            </w:r>
-            <w:proofErr w:type="spellEnd"/>
-            <w:r>
-              <w:t xml:space="preserve"> přes REST API (např. userApi.js, practiceApi.js).</w:t>
+          </w:p>
+        </w:tc>
+        <w:tc>
+          <w:tcPr>
+            <w:tcW w:w="0" w:type="auto"/>
+            <w:vAlign w:val="center"/>
+            <w:hideMark/>
+          </w:tcPr>
+          <w:p>
+            <w:r>
+              <w:t>Funkce pro komunikaci s backendem přes REST API (např. userApi.js, practiceApi.js).</w:t>
             </w:r>
           </w:p>
         </w:tc>
@@ -1154,7 +927,6 @@
             <w:hideMark/>
           </w:tcPr>
           <w:p>
-            <w:proofErr w:type="spellStart"/>
             <w:r>
               <w:rPr>
                 <w:b/>
@@ -1162,55 +934,17 @@
               </w:rPr>
               <w:t>components</w:t>
             </w:r>
-            <w:proofErr w:type="spellEnd"/>
-          </w:p>
-        </w:tc>
-        <w:tc>
-          <w:tcPr>
-            <w:tcW w:w="0" w:type="auto"/>
-            <w:vAlign w:val="center"/>
-            <w:hideMark/>
-          </w:tcPr>
-          <w:p>
-            <w:proofErr w:type="spellStart"/>
-            <w:r>
-              <w:t>React</w:t>
-            </w:r>
-            <w:proofErr w:type="spellEnd"/>
-            <w:r>
-              <w:t xml:space="preserve"> komponenty pro jednotlivé části aplikace (např. </w:t>
-            </w:r>
-            <w:proofErr w:type="spellStart"/>
-            <w:r>
-              <w:t>HomePage.jsx</w:t>
-            </w:r>
-            <w:proofErr w:type="spellEnd"/>
-            <w:r>
-              <w:t xml:space="preserve">, </w:t>
-            </w:r>
-            <w:proofErr w:type="spellStart"/>
-            <w:r>
-              <w:t>RegisterPage.jsx</w:t>
-            </w:r>
-            <w:proofErr w:type="spellEnd"/>
-            <w:r>
-              <w:t xml:space="preserve">, </w:t>
-            </w:r>
-            <w:proofErr w:type="spellStart"/>
-            <w:r>
-              <w:t>LoginForm.jsx</w:t>
-            </w:r>
-            <w:proofErr w:type="spellEnd"/>
-            <w:r>
-              <w:t xml:space="preserve">, </w:t>
-            </w:r>
-            <w:proofErr w:type="spellStart"/>
-            <w:r>
-              <w:t>Header.jsx</w:t>
-            </w:r>
-            <w:proofErr w:type="spellEnd"/>
-            <w:r>
-              <w:t>).</w:t>
+          </w:p>
+        </w:tc>
+        <w:tc>
+          <w:tcPr>
+            <w:tcW w:w="0" w:type="auto"/>
+            <w:vAlign w:val="center"/>
+            <w:hideMark/>
+          </w:tcPr>
+          <w:p>
+            <w:r>
+              <w:t>React komponenty pro jednotlivé části aplikace (např. HomePage.jsx, RegisterPage.jsx, LoginForm.jsx, Header.jsx).</w:t>
             </w:r>
           </w:p>
         </w:tc>
@@ -1226,7 +960,6 @@
             <w:hideMark/>
           </w:tcPr>
           <w:p>
-            <w:proofErr w:type="spellStart"/>
             <w:r>
               <w:rPr>
                 <w:b/>
@@ -1234,39 +967,24 @@
               </w:rPr>
               <w:t>context</w:t>
             </w:r>
-            <w:proofErr w:type="spellEnd"/>
-          </w:p>
-        </w:tc>
-        <w:tc>
-          <w:tcPr>
-            <w:tcW w:w="0" w:type="auto"/>
-            <w:vAlign w:val="center"/>
-            <w:hideMark/>
-          </w:tcPr>
-          <w:p>
-            <w:proofErr w:type="spellStart"/>
-            <w:r>
-              <w:t>React</w:t>
-            </w:r>
-            <w:proofErr w:type="spellEnd"/>
-            <w:r>
-              <w:t xml:space="preserve"> </w:t>
-            </w:r>
-            <w:proofErr w:type="spellStart"/>
-            <w:r>
-              <w:t>Contexty</w:t>
-            </w:r>
-            <w:proofErr w:type="spellEnd"/>
-            <w:r>
-              <w:t xml:space="preserve"> pro správu globálního stavu aplikace (např. </w:t>
-            </w:r>
-            <w:proofErr w:type="spellStart"/>
-            <w:r>
-              <w:t>AuthContext.jsx</w:t>
-            </w:r>
-            <w:proofErr w:type="spellEnd"/>
-            <w:r>
-              <w:t>).</w:t>
+            <w:r>
+              <w:rPr>
+                <w:b/>
+                <w:bCs/>
+              </w:rPr>
+              <w:t>s</w:t>
+            </w:r>
+          </w:p>
+        </w:tc>
+        <w:tc>
+          <w:tcPr>
+            <w:tcW w:w="0" w:type="auto"/>
+            <w:vAlign w:val="center"/>
+            <w:hideMark/>
+          </w:tcPr>
+          <w:p>
+            <w:r>
+              <w:t>React Contexty pro správu globálního stavu aplikace (např. AuthContext.jsx).</w:t>
             </w:r>
           </w:p>
         </w:tc>
@@ -1282,7 +1000,6 @@
             <w:hideMark/>
           </w:tcPr>
           <w:p>
-            <w:proofErr w:type="spellStart"/>
             <w:r>
               <w:rPr>
                 <w:b/>
@@ -1290,26 +1007,17 @@
               </w:rPr>
               <w:t>routing</w:t>
             </w:r>
-            <w:proofErr w:type="spellEnd"/>
-          </w:p>
-        </w:tc>
-        <w:tc>
-          <w:tcPr>
-            <w:tcW w:w="0" w:type="auto"/>
-            <w:vAlign w:val="center"/>
-            <w:hideMark/>
-          </w:tcPr>
-          <w:p>
-            <w:r>
-              <w:t xml:space="preserve">Konfigurace směrování mezi stránkami, např. </w:t>
-            </w:r>
-            <w:proofErr w:type="spellStart"/>
-            <w:r>
-              <w:t>AppRouter.jsx</w:t>
-            </w:r>
-            <w:proofErr w:type="spellEnd"/>
-            <w:r>
-              <w:t>.</w:t>
+          </w:p>
+        </w:tc>
+        <w:tc>
+          <w:tcPr>
+            <w:tcW w:w="0" w:type="auto"/>
+            <w:vAlign w:val="center"/>
+            <w:hideMark/>
+          </w:tcPr>
+          <w:p>
+            <w:r>
+              <w:t>Konfigurace směrování mezi stránkami, např. AppRouter.jsx.</w:t>
             </w:r>
           </w:p>
         </w:tc>
@@ -1325,7 +1033,6 @@
             <w:hideMark/>
           </w:tcPr>
           <w:p>
-            <w:proofErr w:type="spellStart"/>
             <w:r>
               <w:rPr>
                 <w:b/>
@@ -1333,7 +1040,6 @@
               </w:rPr>
               <w:t>styles</w:t>
             </w:r>
-            <w:proofErr w:type="spellEnd"/>
           </w:p>
         </w:tc>
         <w:tc>
@@ -1360,7 +1066,6 @@
             <w:hideMark/>
           </w:tcPr>
           <w:p>
-            <w:proofErr w:type="spellStart"/>
             <w:r>
               <w:rPr>
                 <w:b/>
@@ -1368,26 +1073,17 @@
               </w:rPr>
               <w:t>utils</w:t>
             </w:r>
-            <w:proofErr w:type="spellEnd"/>
-          </w:p>
-        </w:tc>
-        <w:tc>
-          <w:tcPr>
-            <w:tcW w:w="0" w:type="auto"/>
-            <w:vAlign w:val="center"/>
-            <w:hideMark/>
-          </w:tcPr>
-          <w:p>
-            <w:r>
-              <w:t xml:space="preserve">Pomocné funkce – validace formulářů, formátování dat, práce s </w:t>
-            </w:r>
-            <w:proofErr w:type="spellStart"/>
-            <w:r>
-              <w:t>localStorage</w:t>
-            </w:r>
-            <w:proofErr w:type="spellEnd"/>
-            <w:r>
-              <w:t xml:space="preserve"> apod.</w:t>
+          </w:p>
+        </w:tc>
+        <w:tc>
+          <w:tcPr>
+            <w:tcW w:w="0" w:type="auto"/>
+            <w:vAlign w:val="center"/>
+            <w:hideMark/>
+          </w:tcPr>
+          <w:p>
+            <w:r>
+              <w:t>Pomocné funkce – validace formulářů, formátování dat, práce s localStorage apod.</w:t>
             </w:r>
           </w:p>
         </w:tc>
@@ -1420,15 +1116,7 @@
           </w:tcPr>
           <w:p>
             <w:r>
-              <w:t>Statické soubory (</w:t>
-            </w:r>
-            <w:proofErr w:type="spellStart"/>
-            <w:r>
-              <w:t>favicon</w:t>
-            </w:r>
-            <w:proofErr w:type="spellEnd"/>
-            <w:r>
-              <w:t>, logo, index.html).</w:t>
+              <w:t>Statické soubory (favicon, logo, index.html).</w:t>
             </w:r>
           </w:p>
         </w:tc>
@@ -1444,7 +1132,6 @@
             <w:hideMark/>
           </w:tcPr>
           <w:p>
-            <w:proofErr w:type="spellStart"/>
             <w:r>
               <w:rPr>
                 <w:b/>
@@ -1452,34 +1139,17 @@
               </w:rPr>
               <w:t>node_modules</w:t>
             </w:r>
-            <w:proofErr w:type="spellEnd"/>
-          </w:p>
-        </w:tc>
-        <w:tc>
-          <w:tcPr>
-            <w:tcW w:w="0" w:type="auto"/>
-            <w:vAlign w:val="center"/>
-            <w:hideMark/>
-          </w:tcPr>
-          <w:p>
-            <w:r>
-              <w:t xml:space="preserve">Knihovny projektu instalované přes </w:t>
-            </w:r>
-            <w:proofErr w:type="spellStart"/>
-            <w:r>
-              <w:t>npm</w:t>
-            </w:r>
-            <w:proofErr w:type="spellEnd"/>
-            <w:r>
-              <w:t>/</w:t>
-            </w:r>
-            <w:proofErr w:type="spellStart"/>
-            <w:r>
-              <w:t>yarn</w:t>
-            </w:r>
-            <w:proofErr w:type="spellEnd"/>
-            <w:r>
-              <w:t>.</w:t>
+          </w:p>
+        </w:tc>
+        <w:tc>
+          <w:tcPr>
+            <w:tcW w:w="0" w:type="auto"/>
+            <w:vAlign w:val="center"/>
+            <w:hideMark/>
+          </w:tcPr>
+          <w:p>
+            <w:r>
+              <w:t>Knihovny projektu instalované přes npm/yarn.</w:t>
             </w:r>
           </w:p>
         </w:tc>
@@ -1495,7 +1165,6 @@
             <w:hideMark/>
           </w:tcPr>
           <w:p>
-            <w:proofErr w:type="spellStart"/>
             <w:r>
               <w:rPr>
                 <w:b/>
@@ -1503,7 +1172,6 @@
               </w:rPr>
               <w:t>App.jsx</w:t>
             </w:r>
-            <w:proofErr w:type="spellEnd"/>
           </w:p>
         </w:tc>
         <w:tc>
@@ -1530,7 +1198,6 @@
             <w:hideMark/>
           </w:tcPr>
           <w:p>
-            <w:proofErr w:type="spellStart"/>
             <w:r>
               <w:rPr>
                 <w:b/>
@@ -1538,49 +1205,52 @@
               </w:rPr>
               <w:t>main.jsx</w:t>
             </w:r>
-            <w:proofErr w:type="spellEnd"/>
-          </w:p>
-        </w:tc>
-        <w:tc>
-          <w:tcPr>
-            <w:tcW w:w="0" w:type="auto"/>
-            <w:vAlign w:val="center"/>
-            <w:hideMark/>
-          </w:tcPr>
-          <w:p>
-            <w:r>
-              <w:t xml:space="preserve">Vstupní bod aplikace – </w:t>
-            </w:r>
-            <w:proofErr w:type="spellStart"/>
-            <w:r>
-              <w:t>renderuje</w:t>
-            </w:r>
-            <w:proofErr w:type="spellEnd"/>
-            <w:r>
-              <w:t xml:space="preserve"> </w:t>
-            </w:r>
-            <w:proofErr w:type="spellStart"/>
-            <w:r>
-              <w:t>React</w:t>
-            </w:r>
-            <w:proofErr w:type="spellEnd"/>
-            <w:r>
-              <w:t xml:space="preserve"> aplikaci do </w:t>
-            </w:r>
-            <w:proofErr w:type="spellStart"/>
-            <w:r>
-              <w:t>DOMu</w:t>
-            </w:r>
-            <w:proofErr w:type="spellEnd"/>
-            <w:r>
-              <w:t>.</w:t>
+          </w:p>
+        </w:tc>
+        <w:tc>
+          <w:tcPr>
+            <w:tcW w:w="0" w:type="auto"/>
+            <w:vAlign w:val="center"/>
+            <w:hideMark/>
+          </w:tcPr>
+          <w:p>
+            <w:r>
+              <w:t>Vstupní bod aplikace – renderuje React aplikaci do DOMu.</w:t>
             </w:r>
           </w:p>
         </w:tc>
       </w:tr>
     </w:tbl>
     <w:p/>
-    <w:p/>
+    <w:p>
+      <w:r>
+        <w:br w:type="page"/>
+      </w:r>
+    </w:p>
+    <w:p>
+      <w:r>
+        <w:lastRenderedPageBreak/>
+        <w:t xml:space="preserve">Pro rozjeti kontejneru zadat v Praxeo/Zdrojove kody: </w:t>
+      </w:r>
+      <w:r>
+        <w:t>docker compose up</w:t>
+      </w:r>
+      <w:r>
+        <w:t xml:space="preserve"> (</w:t>
+      </w:r>
+      <w:r>
+        <w:t>docker compose down -v</w:t>
+      </w:r>
+      <w:r>
+        <w:t>)</w:t>
+      </w:r>
+      <w:r>
+        <w:t xml:space="preserve">. Pro build: </w:t>
+      </w:r>
+      <w:r>
+        <w:t>docker compose build</w:t>
+      </w:r>
+    </w:p>
     <w:sectPr>
       <w:pgSz w:w="11906" w:h="16838"/>
       <w:pgMar w:top="1417" w:right="1417" w:bottom="1417" w:left="1417" w:header="708" w:footer="708" w:gutter="0"/>
@@ -2430,6 +2100,7 @@
   <w:style w:type="character" w:default="1" w:styleId="DefaultParagraphFont">
     <w:name w:val="Default Paragraph Font"/>
     <w:uiPriority w:val="1"/>
+    <w:semiHidden/>
     <w:unhideWhenUsed/>
   </w:style>
   <w:style w:type="table" w:default="1" w:styleId="TableNormal">

</xml_diff>

<commit_message>
AB#143 AB#144 Implementace registrace studenta
</commit_message>
<xml_diff>
--- a/Dokumenty/01 - Inception/Postup spusteni projektu.docx
+++ b/Dokumenty/01 - Inception/Postup spusteni projektu.docx
@@ -7,7 +7,15 @@
         <w:pStyle w:val="Heading2"/>
       </w:pPr>
       <w:r>
-        <w:t>Instalace a spusteni aplikace</w:t>
+        <w:t xml:space="preserve">Instalace a </w:t>
+      </w:r>
+      <w:proofErr w:type="spellStart"/>
+      <w:r>
+        <w:t>spusteni</w:t>
+      </w:r>
+      <w:proofErr w:type="spellEnd"/>
+      <w:r>
+        <w:t xml:space="preserve"> aplikace</w:t>
       </w:r>
     </w:p>
     <w:p>
@@ -18,11 +26,33 @@
           <w:numId w:val="1"/>
         </w:numPr>
       </w:pPr>
+      <w:proofErr w:type="spellStart"/>
       <w:r>
         <w:rPr>
           <w:lang w:val="en-US"/>
         </w:rPr>
-        <w:t>Instalace aplikace Docker desktop, IntelliJ -&gt; plugin Maven</w:t>
+        <w:t>Instalace</w:t>
+      </w:r>
+      <w:proofErr w:type="spellEnd"/>
+      <w:r>
+        <w:rPr>
+          <w:lang w:val="en-US"/>
+        </w:rPr>
+        <w:t xml:space="preserve"> </w:t>
+      </w:r>
+      <w:proofErr w:type="spellStart"/>
+      <w:r>
+        <w:rPr>
+          <w:lang w:val="en-US"/>
+        </w:rPr>
+        <w:t>aplikace</w:t>
+      </w:r>
+      <w:proofErr w:type="spellEnd"/>
+      <w:r>
+        <w:rPr>
+          <w:lang w:val="en-US"/>
+        </w:rPr>
+        <w:t xml:space="preserve"> Docker desktop, IntelliJ -&gt; plugin Maven</w:t>
       </w:r>
     </w:p>
     <w:p>
@@ -37,7 +67,49 @@
         <w:rPr>
           <w:lang w:val="en-US"/>
         </w:rPr>
-        <w:t xml:space="preserve">Az docker pobezi spustit v PS prikaz: </w:t>
+        <w:t xml:space="preserve">Az docker </w:t>
+      </w:r>
+      <w:proofErr w:type="spellStart"/>
+      <w:r>
+        <w:rPr>
+          <w:lang w:val="en-US"/>
+        </w:rPr>
+        <w:t>pobezi</w:t>
+      </w:r>
+      <w:proofErr w:type="spellEnd"/>
+      <w:r>
+        <w:rPr>
+          <w:lang w:val="en-US"/>
+        </w:rPr>
+        <w:t xml:space="preserve"> </w:t>
+      </w:r>
+      <w:proofErr w:type="spellStart"/>
+      <w:r>
+        <w:rPr>
+          <w:lang w:val="en-US"/>
+        </w:rPr>
+        <w:t>spustit</w:t>
+      </w:r>
+      <w:proofErr w:type="spellEnd"/>
+      <w:r>
+        <w:rPr>
+          <w:lang w:val="en-US"/>
+        </w:rPr>
+        <w:t xml:space="preserve"> v PS </w:t>
+      </w:r>
+      <w:proofErr w:type="spellStart"/>
+      <w:r>
+        <w:rPr>
+          <w:lang w:val="en-US"/>
+        </w:rPr>
+        <w:t>prikaz</w:t>
+      </w:r>
+      <w:proofErr w:type="spellEnd"/>
+      <w:r>
+        <w:rPr>
+          <w:lang w:val="en-US"/>
+        </w:rPr>
+        <w:t xml:space="preserve">: </w:t>
       </w:r>
     </w:p>
     <w:p>
@@ -45,7 +117,55 @@
         <w:pStyle w:val="Code"/>
       </w:pPr>
       <w:r>
-        <w:t>docker run --name praxeo-db -e POSTGRES_USER=postgres -e POSTGRES_PASSWORD=postgres -e POSTGRES_DB=praxeo -p 5432:5432 -v praxeo_data:/var/lib/postgresql/data -d postgres:15</w:t>
+        <w:t xml:space="preserve">docker run --name </w:t>
+      </w:r>
+      <w:proofErr w:type="spellStart"/>
+      <w:r>
+        <w:t>praxeo-db</w:t>
+      </w:r>
+      <w:proofErr w:type="spellEnd"/>
+      <w:r>
+        <w:t xml:space="preserve"> -e POSTGRES_USER=</w:t>
+      </w:r>
+      <w:proofErr w:type="spellStart"/>
+      <w:r>
+        <w:t>postgres</w:t>
+      </w:r>
+      <w:proofErr w:type="spellEnd"/>
+      <w:r>
+        <w:t xml:space="preserve"> -e POSTGRES_PASSWORD=</w:t>
+      </w:r>
+      <w:proofErr w:type="spellStart"/>
+      <w:r>
+        <w:t>postgres</w:t>
+      </w:r>
+      <w:proofErr w:type="spellEnd"/>
+      <w:r>
+        <w:t xml:space="preserve"> -e POSTGRES_DB=</w:t>
+      </w:r>
+      <w:proofErr w:type="spellStart"/>
+      <w:r>
+        <w:t>praxeo</w:t>
+      </w:r>
+      <w:proofErr w:type="spellEnd"/>
+      <w:r>
+        <w:t xml:space="preserve"> -p 5432:5432 -v </w:t>
+      </w:r>
+      <w:proofErr w:type="spellStart"/>
+      <w:r>
+        <w:t>praxeo_data</w:t>
+      </w:r>
+      <w:proofErr w:type="spellEnd"/>
+      <w:r>
+        <w:t>:/var/lib/</w:t>
+      </w:r>
+      <w:proofErr w:type="spellStart"/>
+      <w:r>
+        <w:t>postgresql</w:t>
+      </w:r>
+      <w:proofErr w:type="spellEnd"/>
+      <w:r>
+        <w:t>/data -d postgres:15</w:t>
       </w:r>
     </w:p>
     <w:p>
@@ -61,9 +181,27 @@
           <w:numId w:val="2"/>
         </w:numPr>
       </w:pPr>
-      <w:r>
-        <w:t>Pridat PostgreSQL server do IntelliJ</w:t>
-      </w:r>
+      <w:proofErr w:type="spellStart"/>
+      <w:r>
+        <w:t>Pridat</w:t>
+      </w:r>
+      <w:proofErr w:type="spellEnd"/>
+      <w:r>
+        <w:t xml:space="preserve"> </w:t>
+      </w:r>
+      <w:proofErr w:type="spellStart"/>
+      <w:r>
+        <w:t>PostgreSQL</w:t>
+      </w:r>
+      <w:proofErr w:type="spellEnd"/>
+      <w:r>
+        <w:t xml:space="preserve"> server do </w:t>
+      </w:r>
+      <w:proofErr w:type="spellStart"/>
+      <w:r>
+        <w:t>IntelliJ</w:t>
+      </w:r>
+      <w:proofErr w:type="spellEnd"/>
     </w:p>
     <w:p>
       <w:r>
@@ -155,9 +293,11 @@
             <w:tcW w:w="4531" w:type="dxa"/>
           </w:tcPr>
           <w:p>
+            <w:proofErr w:type="spellStart"/>
             <w:r>
               <w:t>Localhost</w:t>
             </w:r>
+            <w:proofErr w:type="spellEnd"/>
           </w:p>
         </w:tc>
       </w:tr>
@@ -199,9 +339,11 @@
             <w:tcW w:w="4531" w:type="dxa"/>
           </w:tcPr>
           <w:p>
+            <w:proofErr w:type="spellStart"/>
             <w:r>
               <w:t>Praxeo</w:t>
             </w:r>
+            <w:proofErr w:type="spellEnd"/>
           </w:p>
         </w:tc>
       </w:tr>
@@ -221,9 +363,11 @@
             <w:tcW w:w="4531" w:type="dxa"/>
           </w:tcPr>
           <w:p>
+            <w:proofErr w:type="spellStart"/>
             <w:r>
               <w:t>Postgres</w:t>
             </w:r>
+            <w:proofErr w:type="spellEnd"/>
           </w:p>
         </w:tc>
       </w:tr>
@@ -233,9 +377,11 @@
             <w:tcW w:w="4531" w:type="dxa"/>
           </w:tcPr>
           <w:p>
+            <w:proofErr w:type="spellStart"/>
             <w:r>
               <w:t>Password</w:t>
             </w:r>
+            <w:proofErr w:type="spellEnd"/>
           </w:p>
         </w:tc>
         <w:tc>
@@ -243,9 +389,11 @@
             <w:tcW w:w="4531" w:type="dxa"/>
           </w:tcPr>
           <w:p>
+            <w:proofErr w:type="spellStart"/>
             <w:r>
               <w:t>Postgres</w:t>
             </w:r>
+            <w:proofErr w:type="spellEnd"/>
           </w:p>
         </w:tc>
       </w:tr>
@@ -261,8 +409,29 @@
       </w:pPr>
       <w:r>
         <w:lastRenderedPageBreak/>
-        <w:t>Nastaveni Run configuration před spustenim PraxeoApplication</w:t>
-      </w:r>
+        <w:t xml:space="preserve">Nastaveni Run </w:t>
+      </w:r>
+      <w:proofErr w:type="spellStart"/>
+      <w:r>
+        <w:t>configuration</w:t>
+      </w:r>
+      <w:proofErr w:type="spellEnd"/>
+      <w:r>
+        <w:t xml:space="preserve"> před </w:t>
+      </w:r>
+      <w:proofErr w:type="spellStart"/>
+      <w:r>
+        <w:t>spustenim</w:t>
+      </w:r>
+      <w:proofErr w:type="spellEnd"/>
+      <w:r>
+        <w:t xml:space="preserve"> </w:t>
+      </w:r>
+      <w:proofErr w:type="spellStart"/>
+      <w:r>
+        <w:t>PraxeoApplication</w:t>
+      </w:r>
+      <w:proofErr w:type="spellEnd"/>
     </w:p>
     <w:p>
       <w:pPr>
@@ -323,11 +492,45 @@
         </w:numPr>
       </w:pPr>
       <w:r>
-        <w:t xml:space="preserve">Kdo si stahne praxeo-frontend, musí v terminalu spustit </w:t>
-      </w:r>
-      <w:r>
-        <w:t>npm install</w:t>
-      </w:r>
+        <w:t xml:space="preserve">Kdo si </w:t>
+      </w:r>
+      <w:proofErr w:type="spellStart"/>
+      <w:r>
+        <w:t>stahne</w:t>
+      </w:r>
+      <w:proofErr w:type="spellEnd"/>
+      <w:r>
+        <w:t xml:space="preserve"> </w:t>
+      </w:r>
+      <w:proofErr w:type="spellStart"/>
+      <w:r>
+        <w:t>praxeo-frontend</w:t>
+      </w:r>
+      <w:proofErr w:type="spellEnd"/>
+      <w:r>
+        <w:t>, musí v </w:t>
+      </w:r>
+      <w:proofErr w:type="spellStart"/>
+      <w:r>
+        <w:t>terminalu</w:t>
+      </w:r>
+      <w:proofErr w:type="spellEnd"/>
+      <w:r>
+        <w:t xml:space="preserve"> spustit </w:t>
+      </w:r>
+      <w:proofErr w:type="spellStart"/>
+      <w:r>
+        <w:t>npm</w:t>
+      </w:r>
+      <w:proofErr w:type="spellEnd"/>
+      <w:r>
+        <w:t xml:space="preserve"> </w:t>
+      </w:r>
+      <w:proofErr w:type="spellStart"/>
+      <w:r>
+        <w:t>install</w:t>
+      </w:r>
+      <w:proofErr w:type="spellEnd"/>
     </w:p>
     <w:p>
       <w:pPr>
@@ -337,11 +540,45 @@
           <w:numId w:val="2"/>
         </w:numPr>
       </w:pPr>
-      <w:r>
-        <w:t xml:space="preserve">Praxeo-frontend se spousti prikazem: </w:t>
-      </w:r>
-      <w:r>
-        <w:t>npm run dev -- --https</w:t>
+      <w:proofErr w:type="spellStart"/>
+      <w:r>
+        <w:t>Praxeo-frontend</w:t>
+      </w:r>
+      <w:proofErr w:type="spellEnd"/>
+      <w:r>
+        <w:t xml:space="preserve"> se </w:t>
+      </w:r>
+      <w:proofErr w:type="spellStart"/>
+      <w:r>
+        <w:t>spousti</w:t>
+      </w:r>
+      <w:proofErr w:type="spellEnd"/>
+      <w:r>
+        <w:t xml:space="preserve"> </w:t>
+      </w:r>
+      <w:proofErr w:type="spellStart"/>
+      <w:r>
+        <w:t>prikazem</w:t>
+      </w:r>
+      <w:proofErr w:type="spellEnd"/>
+      <w:r>
+        <w:t xml:space="preserve">: </w:t>
+      </w:r>
+      <w:proofErr w:type="spellStart"/>
+      <w:r>
+        <w:t>npm</w:t>
+      </w:r>
+      <w:proofErr w:type="spellEnd"/>
+      <w:r>
+        <w:t xml:space="preserve"> run </w:t>
+      </w:r>
+      <w:proofErr w:type="spellStart"/>
+      <w:r>
+        <w:t>dev</w:t>
+      </w:r>
+      <w:proofErr w:type="spellEnd"/>
+      <w:r>
+        <w:t xml:space="preserve"> -- --https</w:t>
       </w:r>
     </w:p>
     <w:p>
@@ -353,49 +590,204 @@
         </w:numPr>
       </w:pPr>
       <w:r>
-        <w:t>Pokud bude chybet, tak d</w:t>
-      </w:r>
-      <w:r>
-        <w:t xml:space="preserve">oplnit balicek na FE: </w:t>
+        <w:t xml:space="preserve">Pokud bude </w:t>
+      </w:r>
+      <w:proofErr w:type="spellStart"/>
+      <w:r>
+        <w:t>chybet</w:t>
+      </w:r>
+      <w:proofErr w:type="spellEnd"/>
+      <w:r>
+        <w:t>, tak d</w:t>
+      </w:r>
+      <w:r>
+        <w:t xml:space="preserve">oplnit </w:t>
+      </w:r>
+      <w:proofErr w:type="spellStart"/>
+      <w:r>
+        <w:t>balicek</w:t>
+      </w:r>
+      <w:proofErr w:type="spellEnd"/>
+      <w:r>
+        <w:t xml:space="preserve"> na FE: </w:t>
       </w:r>
       <w:r>
         <w:br/>
       </w:r>
-      <w:r>
-        <w:t>npm install --save typescript @types/react @types/react-dom @vitejs/plugin-react-swc</w:t>
-      </w:r>
+      <w:proofErr w:type="spellStart"/>
+      <w:r>
+        <w:t>npm</w:t>
+      </w:r>
+      <w:proofErr w:type="spellEnd"/>
       <w:r>
         <w:t xml:space="preserve"> </w:t>
       </w:r>
+      <w:proofErr w:type="spellStart"/>
+      <w:r>
+        <w:t>install</w:t>
+      </w:r>
+      <w:proofErr w:type="spellEnd"/>
+      <w:r>
+        <w:t xml:space="preserve"> --</w:t>
+      </w:r>
+      <w:proofErr w:type="spellStart"/>
+      <w:r>
+        <w:t>save</w:t>
+      </w:r>
+      <w:proofErr w:type="spellEnd"/>
+      <w:r>
+        <w:t xml:space="preserve"> </w:t>
+      </w:r>
+      <w:proofErr w:type="spellStart"/>
+      <w:r>
+        <w:t>typescript</w:t>
+      </w:r>
+      <w:proofErr w:type="spellEnd"/>
+      <w:r>
+        <w:t xml:space="preserve"> @types/react @types/react-dom @vitejs/plugin-react-swc</w:t>
+      </w:r>
+      <w:r>
+        <w:t xml:space="preserve"> </w:t>
+      </w:r>
       <w:r>
         <w:br/>
       </w:r>
-      <w:r>
-        <w:t>npm install react-router-dom</w:t>
-      </w:r>
+      <w:proofErr w:type="spellStart"/>
+      <w:r>
+        <w:t>npm</w:t>
+      </w:r>
+      <w:proofErr w:type="spellEnd"/>
       <w:r>
         <w:t xml:space="preserve"> </w:t>
       </w:r>
+      <w:proofErr w:type="spellStart"/>
+      <w:r>
+        <w:t>install</w:t>
+      </w:r>
+      <w:proofErr w:type="spellEnd"/>
+      <w:r>
+        <w:t xml:space="preserve"> </w:t>
+      </w:r>
+      <w:proofErr w:type="spellStart"/>
+      <w:r>
+        <w:t>react</w:t>
+      </w:r>
+      <w:proofErr w:type="spellEnd"/>
+      <w:r>
+        <w:t>-router-dom</w:t>
+      </w:r>
+      <w:r>
+        <w:t xml:space="preserve"> </w:t>
+      </w:r>
       <w:r>
         <w:br/>
       </w:r>
-      <w:r>
-        <w:t>npm install react-bootstrap bootstrap</w:t>
-      </w:r>
+      <w:proofErr w:type="spellStart"/>
+      <w:r>
+        <w:t>npm</w:t>
+      </w:r>
+      <w:proofErr w:type="spellEnd"/>
+      <w:r>
+        <w:t xml:space="preserve"> </w:t>
+      </w:r>
+      <w:proofErr w:type="spellStart"/>
+      <w:r>
+        <w:t>install</w:t>
+      </w:r>
+      <w:proofErr w:type="spellEnd"/>
+      <w:r>
+        <w:t xml:space="preserve"> </w:t>
+      </w:r>
+      <w:proofErr w:type="spellStart"/>
+      <w:r>
+        <w:t>react-bootstrap</w:t>
+      </w:r>
+      <w:proofErr w:type="spellEnd"/>
+      <w:r>
+        <w:t xml:space="preserve"> </w:t>
+      </w:r>
+      <w:proofErr w:type="spellStart"/>
+      <w:r>
+        <w:t>bootstrap</w:t>
+      </w:r>
+      <w:proofErr w:type="spellEnd"/>
       <w:r>
         <w:br/>
       </w:r>
-      <w:r>
-        <w:t>npm install axios</w:t>
-      </w:r>
+      <w:proofErr w:type="spellStart"/>
+      <w:r>
+        <w:t>npm</w:t>
+      </w:r>
+      <w:proofErr w:type="spellEnd"/>
       <w:r>
         <w:t xml:space="preserve"> </w:t>
       </w:r>
+      <w:proofErr w:type="spellStart"/>
+      <w:r>
+        <w:t>install</w:t>
+      </w:r>
+      <w:proofErr w:type="spellEnd"/>
+      <w:r>
+        <w:t xml:space="preserve"> </w:t>
+      </w:r>
+      <w:proofErr w:type="spellStart"/>
+      <w:r>
+        <w:t>axios</w:t>
+      </w:r>
+      <w:proofErr w:type="spellEnd"/>
+      <w:r>
+        <w:t xml:space="preserve"> </w:t>
+      </w:r>
       <w:r>
         <w:br/>
       </w:r>
-      <w:r>
-        <w:t>npm install @vitejs/plugin-react --save-dev</w:t>
+      <w:proofErr w:type="spellStart"/>
+      <w:r>
+        <w:t>npm</w:t>
+      </w:r>
+      <w:proofErr w:type="spellEnd"/>
+      <w:r>
+        <w:t xml:space="preserve"> </w:t>
+      </w:r>
+      <w:proofErr w:type="spellStart"/>
+      <w:r>
+        <w:t>install</w:t>
+      </w:r>
+      <w:proofErr w:type="spellEnd"/>
+      <w:r>
+        <w:t xml:space="preserve"> @vitejs/plugin-react --</w:t>
+      </w:r>
+      <w:proofErr w:type="spellStart"/>
+      <w:r>
+        <w:t>save-dev</w:t>
+      </w:r>
+      <w:proofErr w:type="spellEnd"/>
+      <w:r>
+        <w:br/>
+      </w:r>
+      <w:proofErr w:type="spellStart"/>
+      <w:r>
+        <w:t>npm</w:t>
+      </w:r>
+      <w:proofErr w:type="spellEnd"/>
+      <w:r>
+        <w:t xml:space="preserve"> </w:t>
+      </w:r>
+      <w:proofErr w:type="spellStart"/>
+      <w:r>
+        <w:t>install</w:t>
+      </w:r>
+      <w:proofErr w:type="spellEnd"/>
+      <w:r>
+        <w:t xml:space="preserve"> --</w:t>
+      </w:r>
+      <w:proofErr w:type="spellStart"/>
+      <w:r>
+        <w:t>save-dev</w:t>
+      </w:r>
+      <w:proofErr w:type="spellEnd"/>
+      <w:r>
+        <w:t xml:space="preserve"> @types/js-cookie</w:t>
       </w:r>
       <w:r>
         <w:br w:type="page"/>
@@ -407,7 +799,15 @@
       </w:pPr>
       <w:r>
         <w:lastRenderedPageBreak/>
-        <w:t>Struktura slozek BE</w:t>
+        <w:t xml:space="preserve">Struktura </w:t>
+      </w:r>
+      <w:proofErr w:type="spellStart"/>
+      <w:r>
+        <w:t>slozek</w:t>
+      </w:r>
+      <w:proofErr w:type="spellEnd"/>
+      <w:r>
+        <w:t xml:space="preserve"> BE</w:t>
       </w:r>
     </w:p>
     <w:tbl>
@@ -487,9 +887,11 @@
             <w:hideMark/>
           </w:tcPr>
           <w:p>
+            <w:proofErr w:type="spellStart"/>
             <w:r>
               <w:t>config</w:t>
             </w:r>
+            <w:proofErr w:type="spellEnd"/>
           </w:p>
         </w:tc>
         <w:tc>
@@ -516,9 +918,11 @@
             <w:hideMark/>
           </w:tcPr>
           <w:p>
+            <w:proofErr w:type="spellStart"/>
             <w:r>
               <w:t>dao</w:t>
             </w:r>
+            <w:proofErr w:type="spellEnd"/>
           </w:p>
         </w:tc>
         <w:tc>
@@ -603,9 +1007,11 @@
             <w:hideMark/>
           </w:tcPr>
           <w:p>
+            <w:proofErr w:type="spellStart"/>
             <w:r>
               <w:t>mapper</w:t>
             </w:r>
+            <w:proofErr w:type="spellEnd"/>
           </w:p>
         </w:tc>
         <w:tc>
@@ -632,9 +1038,11 @@
             <w:hideMark/>
           </w:tcPr>
           <w:p>
+            <w:proofErr w:type="spellStart"/>
             <w:r>
               <w:t>service</w:t>
             </w:r>
+            <w:proofErr w:type="spellEnd"/>
           </w:p>
         </w:tc>
         <w:tc>
@@ -661,9 +1069,19 @@
             <w:hideMark/>
           </w:tcPr>
           <w:p>
-            <w:r>
-              <w:t>service/impl</w:t>
-            </w:r>
+            <w:proofErr w:type="spellStart"/>
+            <w:r>
+              <w:t>service</w:t>
+            </w:r>
+            <w:proofErr w:type="spellEnd"/>
+            <w:r>
+              <w:t>/</w:t>
+            </w:r>
+            <w:proofErr w:type="spellStart"/>
+            <w:r>
+              <w:t>impl</w:t>
+            </w:r>
+            <w:proofErr w:type="spellEnd"/>
           </w:p>
         </w:tc>
         <w:tc>
@@ -690,9 +1108,11 @@
             <w:hideMark/>
           </w:tcPr>
           <w:p>
+            <w:proofErr w:type="spellStart"/>
             <w:r>
               <w:t>controller</w:t>
             </w:r>
+            <w:proofErr w:type="spellEnd"/>
           </w:p>
         </w:tc>
         <w:tc>
@@ -719,9 +1139,11 @@
             <w:hideMark/>
           </w:tcPr>
           <w:p>
+            <w:proofErr w:type="spellStart"/>
             <w:r>
               <w:t>exception</w:t>
             </w:r>
+            <w:proofErr w:type="spellEnd"/>
           </w:p>
         </w:tc>
         <w:tc>
@@ -748,9 +1170,11 @@
             <w:hideMark/>
           </w:tcPr>
           <w:p>
+            <w:proofErr w:type="spellStart"/>
             <w:r>
               <w:t>util</w:t>
             </w:r>
+            <w:proofErr w:type="spellEnd"/>
           </w:p>
         </w:tc>
         <w:tc>
@@ -787,14 +1211,19 @@
       </w:tr>
     </w:tbl>
     <w:p>
-      <w:r>
-        <w:t>Swagger:</w:t>
+      <w:proofErr w:type="spellStart"/>
+      <w:r>
+        <w:t>Swagger</w:t>
+      </w:r>
+      <w:proofErr w:type="spellEnd"/>
+      <w:r>
+        <w:t>:</w:t>
       </w:r>
       <w:r>
         <w:t xml:space="preserve"> </w:t>
       </w:r>
       <w:r>
-        <w:t>https://localhost:8443/swagger-ui/index.html</w:t>
+        <w:t>http://localhost:8080/swagger-ui/index.html</w:t>
       </w:r>
     </w:p>
     <w:p>
@@ -808,7 +1237,15 @@
       </w:pPr>
       <w:r>
         <w:lastRenderedPageBreak/>
-        <w:t xml:space="preserve">Struktura slozek </w:t>
+        <w:t xml:space="preserve">Struktura </w:t>
+      </w:r>
+      <w:proofErr w:type="spellStart"/>
+      <w:r>
+        <w:t>slozek</w:t>
+      </w:r>
+      <w:proofErr w:type="spellEnd"/>
+      <w:r>
+        <w:t xml:space="preserve"> </w:t>
       </w:r>
       <w:r>
         <w:t>F</w:t>
@@ -894,6 +1331,7 @@
             <w:hideMark/>
           </w:tcPr>
           <w:p>
+            <w:proofErr w:type="spellStart"/>
             <w:r>
               <w:rPr>
                 <w:b/>
@@ -901,17 +1339,26 @@
               </w:rPr>
               <w:t>api</w:t>
             </w:r>
-          </w:p>
-        </w:tc>
-        <w:tc>
-          <w:tcPr>
-            <w:tcW w:w="0" w:type="auto"/>
-            <w:vAlign w:val="center"/>
-            <w:hideMark/>
-          </w:tcPr>
-          <w:p>
-            <w:r>
-              <w:t>Funkce pro komunikaci s backendem přes REST API (např. userApi.js, practiceApi.js).</w:t>
+            <w:proofErr w:type="spellEnd"/>
+          </w:p>
+        </w:tc>
+        <w:tc>
+          <w:tcPr>
+            <w:tcW w:w="0" w:type="auto"/>
+            <w:vAlign w:val="center"/>
+            <w:hideMark/>
+          </w:tcPr>
+          <w:p>
+            <w:r>
+              <w:t xml:space="preserve">Funkce pro komunikaci s </w:t>
+            </w:r>
+            <w:proofErr w:type="spellStart"/>
+            <w:r>
+              <w:t>backendem</w:t>
+            </w:r>
+            <w:proofErr w:type="spellEnd"/>
+            <w:r>
+              <w:t xml:space="preserve"> přes REST API (např. userApi.js, practiceApi.js).</w:t>
             </w:r>
           </w:p>
         </w:tc>
@@ -927,6 +1374,7 @@
             <w:hideMark/>
           </w:tcPr>
           <w:p>
+            <w:proofErr w:type="spellStart"/>
             <w:r>
               <w:rPr>
                 <w:b/>
@@ -934,17 +1382,55 @@
               </w:rPr>
               <w:t>components</w:t>
             </w:r>
-          </w:p>
-        </w:tc>
-        <w:tc>
-          <w:tcPr>
-            <w:tcW w:w="0" w:type="auto"/>
-            <w:vAlign w:val="center"/>
-            <w:hideMark/>
-          </w:tcPr>
-          <w:p>
-            <w:r>
-              <w:t>React komponenty pro jednotlivé části aplikace (např. HomePage.jsx, RegisterPage.jsx, LoginForm.jsx, Header.jsx).</w:t>
+            <w:proofErr w:type="spellEnd"/>
+          </w:p>
+        </w:tc>
+        <w:tc>
+          <w:tcPr>
+            <w:tcW w:w="0" w:type="auto"/>
+            <w:vAlign w:val="center"/>
+            <w:hideMark/>
+          </w:tcPr>
+          <w:p>
+            <w:proofErr w:type="spellStart"/>
+            <w:r>
+              <w:t>React</w:t>
+            </w:r>
+            <w:proofErr w:type="spellEnd"/>
+            <w:r>
+              <w:t xml:space="preserve"> komponenty pro jednotlivé části aplikace (např. </w:t>
+            </w:r>
+            <w:proofErr w:type="spellStart"/>
+            <w:r>
+              <w:t>HomePage.jsx</w:t>
+            </w:r>
+            <w:proofErr w:type="spellEnd"/>
+            <w:r>
+              <w:t xml:space="preserve">, </w:t>
+            </w:r>
+            <w:proofErr w:type="spellStart"/>
+            <w:r>
+              <w:t>RegisterPage.jsx</w:t>
+            </w:r>
+            <w:proofErr w:type="spellEnd"/>
+            <w:r>
+              <w:t xml:space="preserve">, </w:t>
+            </w:r>
+            <w:proofErr w:type="spellStart"/>
+            <w:r>
+              <w:t>LoginForm.jsx</w:t>
+            </w:r>
+            <w:proofErr w:type="spellEnd"/>
+            <w:r>
+              <w:t xml:space="preserve">, </w:t>
+            </w:r>
+            <w:proofErr w:type="spellStart"/>
+            <w:r>
+              <w:t>Header.jsx</w:t>
+            </w:r>
+            <w:proofErr w:type="spellEnd"/>
+            <w:r>
+              <w:t>).</w:t>
             </w:r>
           </w:p>
         </w:tc>
@@ -960,6 +1446,7 @@
             <w:hideMark/>
           </w:tcPr>
           <w:p>
+            <w:proofErr w:type="spellStart"/>
             <w:r>
               <w:rPr>
                 <w:b/>
@@ -974,17 +1461,39 @@
               </w:rPr>
               <w:t>s</w:t>
             </w:r>
-          </w:p>
-        </w:tc>
-        <w:tc>
-          <w:tcPr>
-            <w:tcW w:w="0" w:type="auto"/>
-            <w:vAlign w:val="center"/>
-            <w:hideMark/>
-          </w:tcPr>
-          <w:p>
-            <w:r>
-              <w:t>React Contexty pro správu globálního stavu aplikace (např. AuthContext.jsx).</w:t>
+            <w:proofErr w:type="spellEnd"/>
+          </w:p>
+        </w:tc>
+        <w:tc>
+          <w:tcPr>
+            <w:tcW w:w="0" w:type="auto"/>
+            <w:vAlign w:val="center"/>
+            <w:hideMark/>
+          </w:tcPr>
+          <w:p>
+            <w:proofErr w:type="spellStart"/>
+            <w:r>
+              <w:t>React</w:t>
+            </w:r>
+            <w:proofErr w:type="spellEnd"/>
+            <w:r>
+              <w:t xml:space="preserve"> </w:t>
+            </w:r>
+            <w:proofErr w:type="spellStart"/>
+            <w:r>
+              <w:t>Contexty</w:t>
+            </w:r>
+            <w:proofErr w:type="spellEnd"/>
+            <w:r>
+              <w:t xml:space="preserve"> pro správu globálního stavu aplikace (např. </w:t>
+            </w:r>
+            <w:proofErr w:type="spellStart"/>
+            <w:r>
+              <w:t>AuthContext.jsx</w:t>
+            </w:r>
+            <w:proofErr w:type="spellEnd"/>
+            <w:r>
+              <w:t>).</w:t>
             </w:r>
           </w:p>
         </w:tc>
@@ -1000,6 +1509,7 @@
             <w:hideMark/>
           </w:tcPr>
           <w:p>
+            <w:proofErr w:type="spellStart"/>
             <w:r>
               <w:rPr>
                 <w:b/>
@@ -1007,17 +1517,26 @@
               </w:rPr>
               <w:t>routing</w:t>
             </w:r>
-          </w:p>
-        </w:tc>
-        <w:tc>
-          <w:tcPr>
-            <w:tcW w:w="0" w:type="auto"/>
-            <w:vAlign w:val="center"/>
-            <w:hideMark/>
-          </w:tcPr>
-          <w:p>
-            <w:r>
-              <w:t>Konfigurace směrování mezi stránkami, např. AppRouter.jsx.</w:t>
+            <w:proofErr w:type="spellEnd"/>
+          </w:p>
+        </w:tc>
+        <w:tc>
+          <w:tcPr>
+            <w:tcW w:w="0" w:type="auto"/>
+            <w:vAlign w:val="center"/>
+            <w:hideMark/>
+          </w:tcPr>
+          <w:p>
+            <w:r>
+              <w:t xml:space="preserve">Konfigurace směrování mezi stránkami, např. </w:t>
+            </w:r>
+            <w:proofErr w:type="spellStart"/>
+            <w:r>
+              <w:t>AppRouter.jsx</w:t>
+            </w:r>
+            <w:proofErr w:type="spellEnd"/>
+            <w:r>
+              <w:t>.</w:t>
             </w:r>
           </w:p>
         </w:tc>
@@ -1033,6 +1552,7 @@
             <w:hideMark/>
           </w:tcPr>
           <w:p>
+            <w:proofErr w:type="spellStart"/>
             <w:r>
               <w:rPr>
                 <w:b/>
@@ -1040,6 +1560,7 @@
               </w:rPr>
               <w:t>styles</w:t>
             </w:r>
+            <w:proofErr w:type="spellEnd"/>
           </w:p>
         </w:tc>
         <w:tc>
@@ -1066,6 +1587,7 @@
             <w:hideMark/>
           </w:tcPr>
           <w:p>
+            <w:proofErr w:type="spellStart"/>
             <w:r>
               <w:rPr>
                 <w:b/>
@@ -1073,17 +1595,26 @@
               </w:rPr>
               <w:t>utils</w:t>
             </w:r>
-          </w:p>
-        </w:tc>
-        <w:tc>
-          <w:tcPr>
-            <w:tcW w:w="0" w:type="auto"/>
-            <w:vAlign w:val="center"/>
-            <w:hideMark/>
-          </w:tcPr>
-          <w:p>
-            <w:r>
-              <w:t>Pomocné funkce – validace formulářů, formátování dat, práce s localStorage apod.</w:t>
+            <w:proofErr w:type="spellEnd"/>
+          </w:p>
+        </w:tc>
+        <w:tc>
+          <w:tcPr>
+            <w:tcW w:w="0" w:type="auto"/>
+            <w:vAlign w:val="center"/>
+            <w:hideMark/>
+          </w:tcPr>
+          <w:p>
+            <w:r>
+              <w:t xml:space="preserve">Pomocné funkce – validace formulářů, formátování dat, práce s </w:t>
+            </w:r>
+            <w:proofErr w:type="spellStart"/>
+            <w:r>
+              <w:t>localStorage</w:t>
+            </w:r>
+            <w:proofErr w:type="spellEnd"/>
+            <w:r>
+              <w:t xml:space="preserve"> apod.</w:t>
             </w:r>
           </w:p>
         </w:tc>
@@ -1116,7 +1647,15 @@
           </w:tcPr>
           <w:p>
             <w:r>
-              <w:t>Statické soubory (favicon, logo, index.html).</w:t>
+              <w:t>Statické soubory (</w:t>
+            </w:r>
+            <w:proofErr w:type="spellStart"/>
+            <w:r>
+              <w:t>favicon</w:t>
+            </w:r>
+            <w:proofErr w:type="spellEnd"/>
+            <w:r>
+              <w:t>, logo, index.html).</w:t>
             </w:r>
           </w:p>
         </w:tc>
@@ -1132,6 +1671,7 @@
             <w:hideMark/>
           </w:tcPr>
           <w:p>
+            <w:proofErr w:type="spellStart"/>
             <w:r>
               <w:rPr>
                 <w:b/>
@@ -1139,17 +1679,34 @@
               </w:rPr>
               <w:t>node_modules</w:t>
             </w:r>
-          </w:p>
-        </w:tc>
-        <w:tc>
-          <w:tcPr>
-            <w:tcW w:w="0" w:type="auto"/>
-            <w:vAlign w:val="center"/>
-            <w:hideMark/>
-          </w:tcPr>
-          <w:p>
-            <w:r>
-              <w:t>Knihovny projektu instalované přes npm/yarn.</w:t>
+            <w:proofErr w:type="spellEnd"/>
+          </w:p>
+        </w:tc>
+        <w:tc>
+          <w:tcPr>
+            <w:tcW w:w="0" w:type="auto"/>
+            <w:vAlign w:val="center"/>
+            <w:hideMark/>
+          </w:tcPr>
+          <w:p>
+            <w:r>
+              <w:t xml:space="preserve">Knihovny projektu instalované přes </w:t>
+            </w:r>
+            <w:proofErr w:type="spellStart"/>
+            <w:r>
+              <w:t>npm</w:t>
+            </w:r>
+            <w:proofErr w:type="spellEnd"/>
+            <w:r>
+              <w:t>/</w:t>
+            </w:r>
+            <w:proofErr w:type="spellStart"/>
+            <w:r>
+              <w:t>yarn</w:t>
+            </w:r>
+            <w:proofErr w:type="spellEnd"/>
+            <w:r>
+              <w:t>.</w:t>
             </w:r>
           </w:p>
         </w:tc>
@@ -1165,6 +1722,7 @@
             <w:hideMark/>
           </w:tcPr>
           <w:p>
+            <w:proofErr w:type="spellStart"/>
             <w:r>
               <w:rPr>
                 <w:b/>
@@ -1172,6 +1730,7 @@
               </w:rPr>
               <w:t>App.jsx</w:t>
             </w:r>
+            <w:proofErr w:type="spellEnd"/>
           </w:p>
         </w:tc>
         <w:tc>
@@ -1198,6 +1757,7 @@
             <w:hideMark/>
           </w:tcPr>
           <w:p>
+            <w:proofErr w:type="spellStart"/>
             <w:r>
               <w:rPr>
                 <w:b/>
@@ -1205,17 +1765,42 @@
               </w:rPr>
               <w:t>main.jsx</w:t>
             </w:r>
-          </w:p>
-        </w:tc>
-        <w:tc>
-          <w:tcPr>
-            <w:tcW w:w="0" w:type="auto"/>
-            <w:vAlign w:val="center"/>
-            <w:hideMark/>
-          </w:tcPr>
-          <w:p>
-            <w:r>
-              <w:t>Vstupní bod aplikace – renderuje React aplikaci do DOMu.</w:t>
+            <w:proofErr w:type="spellEnd"/>
+          </w:p>
+        </w:tc>
+        <w:tc>
+          <w:tcPr>
+            <w:tcW w:w="0" w:type="auto"/>
+            <w:vAlign w:val="center"/>
+            <w:hideMark/>
+          </w:tcPr>
+          <w:p>
+            <w:r>
+              <w:t xml:space="preserve">Vstupní bod aplikace – </w:t>
+            </w:r>
+            <w:proofErr w:type="spellStart"/>
+            <w:r>
+              <w:t>renderuje</w:t>
+            </w:r>
+            <w:proofErr w:type="spellEnd"/>
+            <w:r>
+              <w:t xml:space="preserve"> </w:t>
+            </w:r>
+            <w:proofErr w:type="spellStart"/>
+            <w:r>
+              <w:t>React</w:t>
+            </w:r>
+            <w:proofErr w:type="spellEnd"/>
+            <w:r>
+              <w:t xml:space="preserve"> aplikaci do </w:t>
+            </w:r>
+            <w:proofErr w:type="spellStart"/>
+            <w:r>
+              <w:t>DOMu</w:t>
+            </w:r>
+            <w:proofErr w:type="spellEnd"/>
+            <w:r>
+              <w:t>.</w:t>
             </w:r>
           </w:p>
         </w:tc>
@@ -1230,26 +1815,153 @@
     <w:p>
       <w:r>
         <w:lastRenderedPageBreak/>
-        <w:t xml:space="preserve">Pro rozjeti kontejneru zadat v Praxeo/Zdrojove kody: </w:t>
-      </w:r>
-      <w:r>
-        <w:t>docker compose up</w:t>
-      </w:r>
-      <w:r>
-        <w:t xml:space="preserve"> (</w:t>
-      </w:r>
-      <w:r>
-        <w:t>docker compose down -v</w:t>
-      </w:r>
-      <w:r>
-        <w:t>)</w:t>
-      </w:r>
-      <w:r>
-        <w:t xml:space="preserve">. Pro build: </w:t>
-      </w:r>
-      <w:r>
-        <w:t>docker compose build</w:t>
-      </w:r>
+        <w:t>Pro rozjeti kontejneru zadat v </w:t>
+      </w:r>
+      <w:proofErr w:type="spellStart"/>
+      <w:r>
+        <w:t>Praxeo</w:t>
+      </w:r>
+      <w:proofErr w:type="spellEnd"/>
+      <w:r>
+        <w:t>/</w:t>
+      </w:r>
+      <w:proofErr w:type="spellStart"/>
+      <w:r>
+        <w:t>Zdrojove</w:t>
+      </w:r>
+      <w:proofErr w:type="spellEnd"/>
+      <w:r>
+        <w:t xml:space="preserve"> </w:t>
+      </w:r>
+      <w:proofErr w:type="spellStart"/>
+      <w:r>
+        <w:t>kody</w:t>
+      </w:r>
+      <w:proofErr w:type="spellEnd"/>
+      <w:r>
+        <w:t xml:space="preserve">: </w:t>
+      </w:r>
+      <w:proofErr w:type="spellStart"/>
+      <w:r>
+        <w:t>docker</w:t>
+      </w:r>
+      <w:proofErr w:type="spellEnd"/>
+      <w:r>
+        <w:t xml:space="preserve"> </w:t>
+      </w:r>
+      <w:proofErr w:type="spellStart"/>
+      <w:r>
+        <w:t>compose</w:t>
+      </w:r>
+      <w:proofErr w:type="spellEnd"/>
+      <w:r>
+        <w:t xml:space="preserve"> up</w:t>
+      </w:r>
+      <w:r>
+        <w:br/>
+      </w:r>
+      <w:r>
+        <w:t>Pro build:</w:t>
+      </w:r>
+      <w:r>
+        <w:t xml:space="preserve"> vyčistit -&gt; </w:t>
+      </w:r>
+      <w:r>
+        <w:br/>
+      </w:r>
+      <w:proofErr w:type="spellStart"/>
+      <w:r>
+        <w:t>docker</w:t>
+      </w:r>
+      <w:proofErr w:type="spellEnd"/>
+      <w:r>
+        <w:t xml:space="preserve"> </w:t>
+      </w:r>
+      <w:proofErr w:type="spellStart"/>
+      <w:r>
+        <w:t>compose</w:t>
+      </w:r>
+      <w:proofErr w:type="spellEnd"/>
+      <w:r>
+        <w:t xml:space="preserve"> </w:t>
+      </w:r>
+      <w:proofErr w:type="spellStart"/>
+      <w:r>
+        <w:t>down</w:t>
+      </w:r>
+      <w:proofErr w:type="spellEnd"/>
+      <w:r>
+        <w:t xml:space="preserve"> -v</w:t>
+      </w:r>
+      <w:r>
+        <w:t xml:space="preserve"> </w:t>
+      </w:r>
+      <w:r>
+        <w:br/>
+      </w:r>
+      <w:proofErr w:type="spellStart"/>
+      <w:r>
+        <w:t>docker</w:t>
+      </w:r>
+      <w:proofErr w:type="spellEnd"/>
+      <w:r>
+        <w:t xml:space="preserve"> </w:t>
+      </w:r>
+      <w:proofErr w:type="spellStart"/>
+      <w:r>
+        <w:t>system</w:t>
+      </w:r>
+      <w:proofErr w:type="spellEnd"/>
+      <w:r>
+        <w:t xml:space="preserve"> </w:t>
+      </w:r>
+      <w:proofErr w:type="spellStart"/>
+      <w:r>
+        <w:t>prune</w:t>
+      </w:r>
+      <w:proofErr w:type="spellEnd"/>
+      <w:r>
+        <w:t xml:space="preserve"> -</w:t>
+      </w:r>
+      <w:proofErr w:type="spellStart"/>
+      <w:r>
+        <w:t>af</w:t>
+      </w:r>
+      <w:proofErr w:type="spellEnd"/>
+      <w:r>
+        <w:t xml:space="preserve"> </w:t>
+      </w:r>
+      <w:r>
+        <w:br/>
+        <w:t>spustit</w:t>
+      </w:r>
+      <w:r>
+        <w:t xml:space="preserve">: </w:t>
+      </w:r>
+      <w:r>
+        <w:t xml:space="preserve"> </w:t>
+      </w:r>
+      <w:proofErr w:type="spellStart"/>
+      <w:r>
+        <w:t>docker</w:t>
+      </w:r>
+      <w:proofErr w:type="spellEnd"/>
+      <w:r>
+        <w:t xml:space="preserve"> </w:t>
+      </w:r>
+      <w:proofErr w:type="spellStart"/>
+      <w:r>
+        <w:t>compose</w:t>
+      </w:r>
+      <w:proofErr w:type="spellEnd"/>
+      <w:r>
+        <w:t xml:space="preserve"> build --no-</w:t>
+      </w:r>
+      <w:proofErr w:type="spellStart"/>
+      <w:r>
+        <w:t>cache</w:t>
+      </w:r>
+      <w:proofErr w:type="spellEnd"/>
     </w:p>
     <w:sectPr>
       <w:pgSz w:w="11906" w:h="16838"/>

</xml_diff>

<commit_message>
AB#155 Implementace registrace ucitele/externisty
</commit_message>
<xml_diff>
--- a/Dokumenty/01 - Inception/Postup spusteni projektu.docx
+++ b/Dokumenty/01 - Inception/Postup spusteni projektu.docx
@@ -578,7 +578,7 @@
       </w:r>
       <w:proofErr w:type="spellEnd"/>
       <w:r>
-        <w:t xml:space="preserve"> -- --https</w:t>
+        <w:t xml:space="preserve"> </w:t>
       </w:r>
     </w:p>
     <w:p>
@@ -1815,7 +1815,15 @@
     <w:p>
       <w:r>
         <w:lastRenderedPageBreak/>
-        <w:t>Pro rozjeti kontejneru zadat v </w:t>
+        <w:t xml:space="preserve">Pro </w:t>
+      </w:r>
+      <w:proofErr w:type="gramStart"/>
+      <w:r>
+        <w:t>rozjeti</w:t>
+      </w:r>
+      <w:proofErr w:type="gramEnd"/>
+      <w:r>
+        <w:t xml:space="preserve"> kontejneru zadat v </w:t>
       </w:r>
       <w:proofErr w:type="spellStart"/>
       <w:r>
@@ -1886,6 +1894,7 @@
         <w:t xml:space="preserve"> </w:t>
       </w:r>
       <w:proofErr w:type="spellStart"/>
+      <w:proofErr w:type="gramStart"/>
       <w:r>
         <w:t>down</w:t>
       </w:r>
@@ -1893,6 +1902,7 @@
       <w:r>
         <w:t xml:space="preserve"> -v</w:t>
       </w:r>
+      <w:proofErr w:type="gramEnd"/>
       <w:r>
         <w:t xml:space="preserve"> </w:t>
       </w:r>
@@ -1916,6 +1926,7 @@
         <w:t xml:space="preserve"> </w:t>
       </w:r>
       <w:proofErr w:type="spellStart"/>
+      <w:proofErr w:type="gramStart"/>
       <w:r>
         <w:t>prune</w:t>
       </w:r>
@@ -1928,11 +1939,15 @@
         <w:t>af</w:t>
       </w:r>
       <w:proofErr w:type="spellEnd"/>
+      <w:proofErr w:type="gramEnd"/>
       <w:r>
         <w:t xml:space="preserve"> </w:t>
       </w:r>
       <w:r>
         <w:br/>
+      </w:r>
+      <w:proofErr w:type="gramStart"/>
+      <w:r>
         <w:t>spustit</w:t>
       </w:r>
       <w:r>
@@ -1946,6 +1961,7 @@
         <w:t>docker</w:t>
       </w:r>
       <w:proofErr w:type="spellEnd"/>
+      <w:proofErr w:type="gramEnd"/>
       <w:r>
         <w:t xml:space="preserve"> </w:t>
       </w:r>

</xml_diff>

<commit_message>
Nastaveni pro beh na lokale i dockeru
</commit_message>
<xml_diff>
--- a/Dokumenty/01 - Inception/Postup spusteni projektu.docx
+++ b/Dokumenty/01 - Inception/Postup spusteni projektu.docx
@@ -209,8 +209,8 @@
           <w:noProof/>
         </w:rPr>
         <w:drawing>
-          <wp:inline distT="0" distB="0" distL="0" distR="0" wp14:anchorId="7BF1CAB7" wp14:editId="044AF8C2">
-            <wp:extent cx="5760720" cy="4960620"/>
+          <wp:inline distT="0" distB="0" distL="0" distR="0" wp14:anchorId="7BF1CAB7" wp14:editId="23B3723B">
+            <wp:extent cx="5760720" cy="4938799"/>
             <wp:effectExtent l="0" t="0" r="0" b="0"/>
             <wp:docPr id="2109566817" name="Picture 1"/>
             <wp:cNvGraphicFramePr>
@@ -220,11 +220,17 @@
               <a:graphicData uri="http://schemas.openxmlformats.org/drawingml/2006/picture">
                 <pic:pic xmlns:pic="http://schemas.openxmlformats.org/drawingml/2006/picture">
                   <pic:nvPicPr>
-                    <pic:cNvPr id="2109566817" name=""/>
+                    <pic:cNvPr id="2109566817" name="Picture 1"/>
                     <pic:cNvPicPr/>
                   </pic:nvPicPr>
                   <pic:blipFill>
-                    <a:blip r:embed="rId5"/>
+                    <a:blip r:embed="rId5" cstate="print">
+                      <a:extLst>
+                        <a:ext uri="{28A0092B-C50C-407E-A947-70E740481C1C}">
+                          <a14:useLocalDpi xmlns:a14="http://schemas.microsoft.com/office/drawing/2010/main" val="0"/>
+                        </a:ext>
+                      </a:extLst>
+                    </a:blip>
                     <a:stretch>
                       <a:fillRect/>
                     </a:stretch>
@@ -232,7 +238,7 @@
                   <pic:spPr>
                     <a:xfrm>
                       <a:off x="0" y="0"/>
-                      <a:ext cx="5760720" cy="4960620"/>
+                      <a:ext cx="5760720" cy="4938799"/>
                     </a:xfrm>
                     <a:prstGeom prst="rect">
                       <a:avLst/>
@@ -1815,15 +1821,7 @@
     <w:p>
       <w:r>
         <w:lastRenderedPageBreak/>
-        <w:t xml:space="preserve">Pro </w:t>
-      </w:r>
-      <w:proofErr w:type="gramStart"/>
-      <w:r>
-        <w:t>rozjeti</w:t>
-      </w:r>
-      <w:proofErr w:type="gramEnd"/>
-      <w:r>
-        <w:t xml:space="preserve"> kontejneru zadat v </w:t>
+        <w:t>Pro rozjeti kontejneru zadat v </w:t>
       </w:r>
       <w:proofErr w:type="spellStart"/>
       <w:r>
@@ -1849,6 +1847,9 @@
       <w:r>
         <w:t xml:space="preserve">: </w:t>
       </w:r>
+      <w:r>
+        <w:br/>
+      </w:r>
       <w:proofErr w:type="spellStart"/>
       <w:r>
         <w:t>docker</w:t>
@@ -1869,6 +1870,9 @@
         <w:br/>
       </w:r>
       <w:r>
+        <w:br/>
+      </w:r>
+      <w:r>
         <w:t>Pro build:</w:t>
       </w:r>
       <w:r>
@@ -1894,7 +1898,6 @@
         <w:t xml:space="preserve"> </w:t>
       </w:r>
       <w:proofErr w:type="spellStart"/>
-      <w:proofErr w:type="gramStart"/>
       <w:r>
         <w:t>down</w:t>
       </w:r>
@@ -1902,7 +1905,6 @@
       <w:r>
         <w:t xml:space="preserve"> -v</w:t>
       </w:r>
-      <w:proofErr w:type="gramEnd"/>
       <w:r>
         <w:t xml:space="preserve"> </w:t>
       </w:r>
@@ -1926,7 +1928,6 @@
         <w:t xml:space="preserve"> </w:t>
       </w:r>
       <w:proofErr w:type="spellStart"/>
-      <w:proofErr w:type="gramStart"/>
       <w:r>
         <w:t>prune</w:t>
       </w:r>
@@ -1939,29 +1940,17 @@
         <w:t>af</w:t>
       </w:r>
       <w:proofErr w:type="spellEnd"/>
-      <w:proofErr w:type="gramEnd"/>
       <w:r>
         <w:t xml:space="preserve"> </w:t>
       </w:r>
       <w:r>
         <w:br/>
       </w:r>
-      <w:proofErr w:type="gramStart"/>
-      <w:r>
-        <w:t>spustit</w:t>
-      </w:r>
-      <w:r>
-        <w:t xml:space="preserve">: </w:t>
-      </w:r>
-      <w:r>
-        <w:t xml:space="preserve"> </w:t>
-      </w:r>
       <w:proofErr w:type="spellStart"/>
       <w:r>
         <w:t>docker</w:t>
       </w:r>
       <w:proofErr w:type="spellEnd"/>
-      <w:proofErr w:type="gramEnd"/>
       <w:r>
         <w:t xml:space="preserve"> </w:t>
       </w:r>

</xml_diff>